<commit_message>
Adding tweets for 14th and testing rbind
</commit_message>
<xml_diff>
--- a/README.docx
+++ b/README.docx
@@ -4,13 +4,8 @@
   <w:body>
     <w:p>
       <w:r>
-        <w:t xml:space="preserve">Jason </w:t>
-      </w:r>
-      <w:proofErr w:type="spellStart"/>
-      <w:r>
-        <w:t>Bruiners</w:t>
-      </w:r>
-      <w:proofErr w:type="spellEnd"/>
+        <w:t>Jason Bruiners</w:t>
+      </w:r>
     </w:p>
     <w:p>
       <w:r>
@@ -20,36 +15,22 @@
     <w:p/>
     <w:p>
       <w:r>
+        <w:t>Describe What each rmd contains</w:t>
+      </w:r>
+    </w:p>
+    <w:p>
+      <w:r>
         <w:t>Search Terms used:</w:t>
       </w:r>
     </w:p>
     <w:p>
       <w:r>
-        <w:t>q1 &lt;- "</w:t>
-      </w:r>
-      <w:proofErr w:type="spellStart"/>
-      <w:r>
-        <w:t>Covid</w:t>
-      </w:r>
-      <w:proofErr w:type="spellEnd"/>
-      <w:r>
-        <w:t xml:space="preserve"> OR Corona OR Covid-19 OR Covid19 OR Coronavirus OR SARS-CoV-2 OR SARS-</w:t>
-      </w:r>
-      <w:proofErr w:type="spellStart"/>
-      <w:r>
-        <w:t>CoV</w:t>
-      </w:r>
-      <w:proofErr w:type="spellEnd"/>
-      <w:r>
-        <w:t>"</w:t>
-      </w:r>
-    </w:p>
-    <w:p>
-      <w:r>
-        <w:t>q2 &lt;- "OR #Covid OR #Corona OR #Covid-19 OR #Covid19 OR #Coronavirus OR #SARS-CoV-2 OR #SARS-CoV"</w:t>
-      </w:r>
-      <w:r>
-        <w:t xml:space="preserve"> </w:t>
+        <w:t>q1 &lt;- "Covid OR Corona OR Covid-19 OR Covid19 OR Coronavirus OR SARS-CoV-2 OR SARS-CoV"</w:t>
+      </w:r>
+    </w:p>
+    <w:p>
+      <w:r>
+        <w:t xml:space="preserve">q2 &lt;- "OR #Covid OR #Corona OR #Covid-19 OR #Covid19 OR #Coronavirus OR #SARS-CoV-2 OR #SARS-CoV" </w:t>
       </w:r>
     </w:p>
     <w:p>

</xml_diff>